<commit_message>
adiciona arquivos de benchmark para operações REST e gRPC, incluindo resultados e relatórios detalhados
</commit_message>
<xml_diff>
--- a/lab02-grpc/lab02-grpc-aluno/relatorio_comparacao_rest_grpc.docx
+++ b/lab02-grpc/lab02-grpc-aluno/relatorio_comparacao_rest_grpc.docx
@@ -12,7 +12,19 @@
     </w:p>
     <w:p>
       <w:r>
-        <w:t>O presente relatório tem como objetivo comparar o uso das abordagens REST e gRPC em termos de latência e throughput, com base em dados obtidos a partir de benchmarks executados no contexto da disciplina.</w:t>
+        <w:t>Nome: Eric Rodrigues Diniz</w:t>
+      </w:r>
+    </w:p>
+    <w:p>
+      <w:r>
+        <w:t>O relatório a seguir tem como objetivo comparar o uso das abordagens REST e gRPC em termos de latência e throughput, com base em dados obtidos a partir de benchmarks executados diretamente no meu computador pessoal:</w:t>
+        <w:br/>
+        <w:br/>
+        <w:t>MacBook Air M1 (2020)</w:t>
+        <w:br/>
+        <w:t>8 GB RAM</w:t>
+        <w:br/>
+        <w:t>256 GB de armazenamento SSD</w:t>
       </w:r>
     </w:p>
     <w:p>
@@ -51,38 +63,441 @@
     </w:p>
     <w:p>
       <w:r>
-        <w:t>A seguir, são apresentados alguns resultados coletados nos testes realizados com gRPC:</w:t>
+        <w:t>A seguir, são apresentados os resultados coletados nos testes realizados com REST e gRPC:</w:t>
       </w:r>
     </w:p>
-    <w:p>
-      <w:pPr>
-        <w:pStyle w:val="ListBullet"/>
-      </w:pPr>
-      <w:r>
-        <w:t>• Operação LIST: latência p50 ≈ 9.9 ms, p95 ≈ 13.7 ms</w:t>
-      </w:r>
-    </w:p>
-    <w:p>
-      <w:pPr>
-        <w:pStyle w:val="ListBullet"/>
-      </w:pPr>
-      <w:r>
-        <w:t>• Operação CREATE: latência p50 ≈ 12.5 ms, p95 ≈ 16.8 ms</w:t>
-      </w:r>
-    </w:p>
-    <w:p>
-      <w:pPr>
-        <w:pStyle w:val="ListBullet"/>
-      </w:pPr>
-      <w:r>
-        <w:t>• Operação STATS: throughput médio ≈ 2348 requisições/segundo</w:t>
-      </w:r>
-    </w:p>
-    <w:p>
-      <w:r>
-        <w:t>Esses valores demonstram que o gRPC é capaz de responder rapidamente mesmo sob concorrência elevada, oferecendo desempenho superior ao esperado em implementações REST tradicionais.</w:t>
-      </w:r>
-    </w:p>
+    <w:tbl>
+      <w:tblPr>
+        <w:tblW w:type="auto" w:w="0"/>
+        <w:tblLook w:firstColumn="1" w:firstRow="1" w:lastColumn="0" w:lastRow="0" w:noHBand="0" w:noVBand="1" w:val="04A0"/>
+      </w:tblPr>
+      <w:tblGrid>
+        <w:gridCol w:w="2160"/>
+        <w:gridCol w:w="2160"/>
+        <w:gridCol w:w="2160"/>
+        <w:gridCol w:w="2160"/>
+      </w:tblGrid>
+      <w:tr>
+        <w:tc>
+          <w:tcPr>
+            <w:tcW w:type="dxa" w:w="2160"/>
+          </w:tcPr>
+          <w:p>
+            <w:r>
+              <w:t>Operação</w:t>
+            </w:r>
+          </w:p>
+        </w:tc>
+        <w:tc>
+          <w:tcPr>
+            <w:tcW w:type="dxa" w:w="2160"/>
+          </w:tcPr>
+          <w:p>
+            <w:r>
+              <w:t>Métrica</w:t>
+            </w:r>
+          </w:p>
+        </w:tc>
+        <w:tc>
+          <w:tcPr>
+            <w:tcW w:type="dxa" w:w="2160"/>
+          </w:tcPr>
+          <w:p>
+            <w:r>
+              <w:t>REST (medido)</w:t>
+            </w:r>
+          </w:p>
+        </w:tc>
+        <w:tc>
+          <w:tcPr>
+            <w:tcW w:type="dxa" w:w="2160"/>
+          </w:tcPr>
+          <w:p>
+            <w:r>
+              <w:t>gRPC (medido)</w:t>
+            </w:r>
+          </w:p>
+        </w:tc>
+      </w:tr>
+      <w:tr>
+        <w:tc>
+          <w:tcPr>
+            <w:tcW w:type="dxa" w:w="2160"/>
+          </w:tcPr>
+          <w:p>
+            <w:r>
+              <w:t>LIST</w:t>
+            </w:r>
+          </w:p>
+        </w:tc>
+        <w:tc>
+          <w:tcPr>
+            <w:tcW w:type="dxa" w:w="2160"/>
+          </w:tcPr>
+          <w:p>
+            <w:r>
+              <w:t>p50 (ms)</w:t>
+            </w:r>
+          </w:p>
+        </w:tc>
+        <w:tc>
+          <w:tcPr>
+            <w:tcW w:type="dxa" w:w="2160"/>
+          </w:tcPr>
+          <w:p>
+            <w:r>
+              <w:t>~10</w:t>
+            </w:r>
+          </w:p>
+        </w:tc>
+        <w:tc>
+          <w:tcPr>
+            <w:tcW w:type="dxa" w:w="2160"/>
+          </w:tcPr>
+          <w:p>
+            <w:r>
+              <w:t>~10.9</w:t>
+            </w:r>
+          </w:p>
+        </w:tc>
+      </w:tr>
+      <w:tr>
+        <w:tc>
+          <w:tcPr>
+            <w:tcW w:type="dxa" w:w="2160"/>
+          </w:tcPr>
+          <w:p>
+            <w:r>
+              <w:t>LIST</w:t>
+            </w:r>
+          </w:p>
+        </w:tc>
+        <w:tc>
+          <w:tcPr>
+            <w:tcW w:type="dxa" w:w="2160"/>
+          </w:tcPr>
+          <w:p>
+            <w:r>
+              <w:t>p95/p97.5 (ms)</w:t>
+            </w:r>
+          </w:p>
+        </w:tc>
+        <w:tc>
+          <w:tcPr>
+            <w:tcW w:type="dxa" w:w="2160"/>
+          </w:tcPr>
+          <w:p>
+            <w:r>
+              <w:t>~21 (p97.5)</w:t>
+            </w:r>
+          </w:p>
+        </w:tc>
+        <w:tc>
+          <w:tcPr>
+            <w:tcW w:type="dxa" w:w="2160"/>
+          </w:tcPr>
+          <w:p>
+            <w:r>
+              <w:t>~12.9 (p95)</w:t>
+            </w:r>
+          </w:p>
+        </w:tc>
+      </w:tr>
+      <w:tr>
+        <w:tc>
+          <w:tcPr>
+            <w:tcW w:type="dxa" w:w="2160"/>
+          </w:tcPr>
+          <w:p>
+            <w:r>
+              <w:t>LIST</w:t>
+            </w:r>
+          </w:p>
+        </w:tc>
+        <w:tc>
+          <w:tcPr>
+            <w:tcW w:type="dxa" w:w="2160"/>
+          </w:tcPr>
+          <w:p>
+            <w:r>
+              <w:t>Throughput (rps)</w:t>
+            </w:r>
+          </w:p>
+        </w:tc>
+        <w:tc>
+          <w:tcPr>
+            <w:tcW w:type="dxa" w:w="2160"/>
+          </w:tcPr>
+          <w:p>
+            <w:r>
+              <w:t>~500</w:t>
+            </w:r>
+          </w:p>
+        </w:tc>
+        <w:tc>
+          <w:tcPr>
+            <w:tcW w:type="dxa" w:w="2160"/>
+          </w:tcPr>
+          <w:p>
+            <w:r>
+              <w:t>~1831</w:t>
+            </w:r>
+          </w:p>
+        </w:tc>
+      </w:tr>
+      <w:tr>
+        <w:tc>
+          <w:tcPr>
+            <w:tcW w:type="dxa" w:w="2160"/>
+          </w:tcPr>
+          <w:p>
+            <w:r>
+              <w:t>CREATE</w:t>
+            </w:r>
+          </w:p>
+        </w:tc>
+        <w:tc>
+          <w:tcPr>
+            <w:tcW w:type="dxa" w:w="2160"/>
+          </w:tcPr>
+          <w:p>
+            <w:r>
+              <w:t>p50 (ms)</w:t>
+            </w:r>
+          </w:p>
+        </w:tc>
+        <w:tc>
+          <w:tcPr>
+            <w:tcW w:type="dxa" w:w="2160"/>
+          </w:tcPr>
+          <w:p>
+            <w:r>
+              <w:t>~15</w:t>
+            </w:r>
+          </w:p>
+        </w:tc>
+        <w:tc>
+          <w:tcPr>
+            <w:tcW w:type="dxa" w:w="2160"/>
+          </w:tcPr>
+          <w:p>
+            <w:r>
+              <w:t>~5.6</w:t>
+            </w:r>
+          </w:p>
+        </w:tc>
+      </w:tr>
+      <w:tr>
+        <w:tc>
+          <w:tcPr>
+            <w:tcW w:type="dxa" w:w="2160"/>
+          </w:tcPr>
+          <w:p>
+            <w:r>
+              <w:t>CREATE</w:t>
+            </w:r>
+          </w:p>
+        </w:tc>
+        <w:tc>
+          <w:tcPr>
+            <w:tcW w:type="dxa" w:w="2160"/>
+          </w:tcPr>
+          <w:p>
+            <w:r>
+              <w:t>p95/p97.5 (ms)</w:t>
+            </w:r>
+          </w:p>
+        </w:tc>
+        <w:tc>
+          <w:tcPr>
+            <w:tcW w:type="dxa" w:w="2160"/>
+          </w:tcPr>
+          <w:p>
+            <w:r>
+              <w:t>~66 (p97.5)</w:t>
+            </w:r>
+          </w:p>
+        </w:tc>
+        <w:tc>
+          <w:tcPr>
+            <w:tcW w:type="dxa" w:w="2160"/>
+          </w:tcPr>
+          <w:p>
+            <w:r>
+              <w:t>~9.3 (p95)</w:t>
+            </w:r>
+          </w:p>
+        </w:tc>
+      </w:tr>
+      <w:tr>
+        <w:tc>
+          <w:tcPr>
+            <w:tcW w:type="dxa" w:w="2160"/>
+          </w:tcPr>
+          <w:p>
+            <w:r>
+              <w:t>CREATE</w:t>
+            </w:r>
+          </w:p>
+        </w:tc>
+        <w:tc>
+          <w:tcPr>
+            <w:tcW w:type="dxa" w:w="2160"/>
+          </w:tcPr>
+          <w:p>
+            <w:r>
+              <w:t>Throughput (rps)</w:t>
+            </w:r>
+          </w:p>
+        </w:tc>
+        <w:tc>
+          <w:tcPr>
+            <w:tcW w:type="dxa" w:w="2160"/>
+          </w:tcPr>
+          <w:p>
+            <w:r>
+              <w:t>~500</w:t>
+            </w:r>
+          </w:p>
+        </w:tc>
+        <w:tc>
+          <w:tcPr>
+            <w:tcW w:type="dxa" w:w="2160"/>
+          </w:tcPr>
+          <w:p>
+            <w:r>
+              <w:t>~1663</w:t>
+            </w:r>
+          </w:p>
+        </w:tc>
+      </w:tr>
+      <w:tr>
+        <w:tc>
+          <w:tcPr>
+            <w:tcW w:type="dxa" w:w="2160"/>
+          </w:tcPr>
+          <w:p>
+            <w:r>
+              <w:t>STATS</w:t>
+            </w:r>
+          </w:p>
+        </w:tc>
+        <w:tc>
+          <w:tcPr>
+            <w:tcW w:type="dxa" w:w="2160"/>
+          </w:tcPr>
+          <w:p>
+            <w:r>
+              <w:t>p50 (ms)</w:t>
+            </w:r>
+          </w:p>
+        </w:tc>
+        <w:tc>
+          <w:tcPr>
+            <w:tcW w:type="dxa" w:w="2160"/>
+          </w:tcPr>
+          <w:p>
+            <w:r>
+              <w:t>~3</w:t>
+            </w:r>
+          </w:p>
+        </w:tc>
+        <w:tc>
+          <w:tcPr>
+            <w:tcW w:type="dxa" w:w="2160"/>
+          </w:tcPr>
+          <w:p>
+            <w:r>
+              <w:t>~22.5</w:t>
+            </w:r>
+          </w:p>
+        </w:tc>
+      </w:tr>
+      <w:tr>
+        <w:tc>
+          <w:tcPr>
+            <w:tcW w:type="dxa" w:w="2160"/>
+          </w:tcPr>
+          <w:p>
+            <w:r>
+              <w:t>STATS</w:t>
+            </w:r>
+          </w:p>
+        </w:tc>
+        <w:tc>
+          <w:tcPr>
+            <w:tcW w:type="dxa" w:w="2160"/>
+          </w:tcPr>
+          <w:p>
+            <w:r>
+              <w:t>p95/p97.5 (ms)</w:t>
+            </w:r>
+          </w:p>
+        </w:tc>
+        <w:tc>
+          <w:tcPr>
+            <w:tcW w:type="dxa" w:w="2160"/>
+          </w:tcPr>
+          <w:p>
+            <w:r>
+              <w:t>~7 (p97.5)</w:t>
+            </w:r>
+          </w:p>
+        </w:tc>
+        <w:tc>
+          <w:tcPr>
+            <w:tcW w:type="dxa" w:w="2160"/>
+          </w:tcPr>
+          <w:p>
+            <w:r>
+              <w:t>~24.7 (p95)</w:t>
+            </w:r>
+          </w:p>
+        </w:tc>
+      </w:tr>
+      <w:tr>
+        <w:tc>
+          <w:tcPr>
+            <w:tcW w:type="dxa" w:w="2160"/>
+          </w:tcPr>
+          <w:p>
+            <w:r>
+              <w:t>STATS</w:t>
+            </w:r>
+          </w:p>
+        </w:tc>
+        <w:tc>
+          <w:tcPr>
+            <w:tcW w:type="dxa" w:w="2160"/>
+          </w:tcPr>
+          <w:p>
+            <w:r>
+              <w:t>Throughput (rps)</w:t>
+            </w:r>
+          </w:p>
+        </w:tc>
+        <w:tc>
+          <w:tcPr>
+            <w:tcW w:type="dxa" w:w="2160"/>
+          </w:tcPr>
+          <w:p>
+            <w:r>
+              <w:t>~500</w:t>
+            </w:r>
+          </w:p>
+        </w:tc>
+        <w:tc>
+          <w:tcPr>
+            <w:tcW w:type="dxa" w:w="2160"/>
+          </w:tcPr>
+          <w:p>
+            <w:r>
+              <w:t>~2303</w:t>
+            </w:r>
+          </w:p>
+        </w:tc>
+      </w:tr>
+    </w:tbl>
     <w:p>
       <w:pPr>
         <w:pStyle w:val="Heading2"/>

</xml_diff>